<commit_message>
Draggable area expanded. All first lines filled control added. Some particles added.
</commit_message>
<xml_diff>
--- a/Assets/DevelopmentRoadMap.docx
+++ b/Assets/DevelopmentRoadMap.docx
@@ -6,8 +6,16 @@
       <w:pPr>
         <w:pStyle w:val="Balk1"/>
       </w:pPr>
-      <w:r>
-        <w:t>DAY 1</w:t>
+      <w:proofErr w:type="spellStart"/>
+      <w:r>
+        <w:t>D</w:t>
+      </w:r>
+      <w:r>
+        <w:t>ay</w:t>
+      </w:r>
+      <w:proofErr w:type="spellEnd"/>
+      <w:r>
+        <w:t xml:space="preserve"> 1</w:t>
       </w:r>
     </w:p>
     <w:p>
@@ -79,8 +87,16 @@
       <w:pPr>
         <w:pStyle w:val="Balk1"/>
       </w:pPr>
-      <w:r>
-        <w:t>DAY 2</w:t>
+      <w:proofErr w:type="spellStart"/>
+      <w:r>
+        <w:t>D</w:t>
+      </w:r>
+      <w:r>
+        <w:t>ay</w:t>
+      </w:r>
+      <w:proofErr w:type="spellEnd"/>
+      <w:r>
+        <w:t xml:space="preserve"> 2</w:t>
       </w:r>
     </w:p>
     <w:p>
@@ -118,7 +134,15 @@
         <w:t xml:space="preserve">Started with game lose condition. Created the ui timer and time mechanics. </w:t>
       </w:r>
       <w:r>
-        <w:t xml:space="preserve">Created some </w:t>
+        <w:t xml:space="preserve">Created </w:t>
+      </w:r>
+      <w:proofErr w:type="spellStart"/>
+      <w:r>
+        <w:t>some</w:t>
+      </w:r>
+      <w:proofErr w:type="spellEnd"/>
+      <w:r>
+        <w:t xml:space="preserve"> </w:t>
       </w:r>
       <w:proofErr w:type="spellStart"/>
       <w:r>
@@ -279,10 +303,7 @@
       </w:r>
       <w:proofErr w:type="spellEnd"/>
       <w:r>
-        <w:t>.</w:t>
-      </w:r>
-      <w:r>
-        <w:t xml:space="preserve"> At</w:t>
+        <w:t>. At</w:t>
       </w:r>
       <w:r>
         <w:t xml:space="preserve"> </w:t>
@@ -404,6 +425,232 @@
       <w:proofErr w:type="spellStart"/>
       <w:r>
         <w:t>made</w:t>
+      </w:r>
+      <w:proofErr w:type="spellEnd"/>
+      <w:r>
+        <w:t>.</w:t>
+      </w:r>
+      <w:r>
+        <w:t xml:space="preserve"> General </w:t>
+      </w:r>
+      <w:proofErr w:type="spellStart"/>
+      <w:r>
+        <w:t>testing</w:t>
+      </w:r>
+      <w:proofErr w:type="spellEnd"/>
+      <w:r>
+        <w:t xml:space="preserve"> </w:t>
+      </w:r>
+      <w:proofErr w:type="spellStart"/>
+      <w:r>
+        <w:t>and</w:t>
+      </w:r>
+      <w:proofErr w:type="spellEnd"/>
+      <w:r>
+        <w:t xml:space="preserve"> </w:t>
+      </w:r>
+      <w:proofErr w:type="spellStart"/>
+      <w:r>
+        <w:t>bug</w:t>
+      </w:r>
+      <w:proofErr w:type="spellEnd"/>
+      <w:r>
+        <w:t xml:space="preserve"> </w:t>
+      </w:r>
+      <w:proofErr w:type="spellStart"/>
+      <w:r>
+        <w:t>fixing</w:t>
+      </w:r>
+      <w:proofErr w:type="spellEnd"/>
+      <w:r>
+        <w:t>.</w:t>
+      </w:r>
+    </w:p>
+    <w:p>
+      <w:pPr>
+        <w:pStyle w:val="Balk1"/>
+      </w:pPr>
+      <w:proofErr w:type="spellStart"/>
+      <w:r>
+        <w:t>Day</w:t>
+      </w:r>
+      <w:proofErr w:type="spellEnd"/>
+      <w:r>
+        <w:t xml:space="preserve"> 4</w:t>
+      </w:r>
+    </w:p>
+    <w:p>
+      <w:proofErr w:type="spellStart"/>
+      <w:r>
+        <w:t>Draggable</w:t>
+      </w:r>
+      <w:proofErr w:type="spellEnd"/>
+      <w:r>
+        <w:t xml:space="preserve"> </w:t>
+      </w:r>
+      <w:proofErr w:type="spellStart"/>
+      <w:r>
+        <w:t>area</w:t>
+      </w:r>
+      <w:proofErr w:type="spellEnd"/>
+      <w:r>
+        <w:t xml:space="preserve"> </w:t>
+      </w:r>
+      <w:proofErr w:type="spellStart"/>
+      <w:r>
+        <w:t>expanded</w:t>
+      </w:r>
+      <w:proofErr w:type="spellEnd"/>
+      <w:r>
+        <w:t xml:space="preserve"> </w:t>
+      </w:r>
+      <w:proofErr w:type="spellStart"/>
+      <w:r>
+        <w:t>for</w:t>
+      </w:r>
+      <w:proofErr w:type="spellEnd"/>
+      <w:r>
+        <w:t xml:space="preserve"> </w:t>
+      </w:r>
+      <w:proofErr w:type="spellStart"/>
+      <w:r>
+        <w:t>easy</w:t>
+      </w:r>
+      <w:proofErr w:type="spellEnd"/>
+      <w:r>
+        <w:t xml:space="preserve"> </w:t>
+      </w:r>
+      <w:proofErr w:type="spellStart"/>
+      <w:r>
+        <w:t>drag</w:t>
+      </w:r>
+      <w:proofErr w:type="spellEnd"/>
+      <w:r>
+        <w:t xml:space="preserve">. </w:t>
+      </w:r>
+      <w:proofErr w:type="spellStart"/>
+      <w:r>
+        <w:t>All</w:t>
+      </w:r>
+      <w:proofErr w:type="spellEnd"/>
+      <w:r>
+        <w:t xml:space="preserve"> </w:t>
+      </w:r>
+      <w:proofErr w:type="spellStart"/>
+      <w:r>
+        <w:t>first</w:t>
+      </w:r>
+      <w:proofErr w:type="spellEnd"/>
+      <w:r>
+        <w:t xml:space="preserve"> </w:t>
+      </w:r>
+      <w:proofErr w:type="spellStart"/>
+      <w:r>
+        <w:t>lines</w:t>
+      </w:r>
+      <w:proofErr w:type="spellEnd"/>
+      <w:r>
+        <w:t xml:space="preserve"> can be </w:t>
+      </w:r>
+      <w:proofErr w:type="spellStart"/>
+      <w:r>
+        <w:t>filled</w:t>
+      </w:r>
+      <w:proofErr w:type="spellEnd"/>
+      <w:r>
+        <w:t xml:space="preserve"> </w:t>
+      </w:r>
+      <w:proofErr w:type="spellStart"/>
+      <w:r>
+        <w:t>with</w:t>
+      </w:r>
+      <w:proofErr w:type="spellEnd"/>
+      <w:r>
+        <w:t xml:space="preserve"> </w:t>
+      </w:r>
+      <w:proofErr w:type="spellStart"/>
+      <w:r>
+        <w:t>objects</w:t>
+      </w:r>
+      <w:proofErr w:type="spellEnd"/>
+      <w:r>
+        <w:t xml:space="preserve"> </w:t>
+      </w:r>
+      <w:proofErr w:type="spellStart"/>
+      <w:r>
+        <w:t>and</w:t>
+      </w:r>
+      <w:proofErr w:type="spellEnd"/>
+      <w:r>
+        <w:t xml:space="preserve"> </w:t>
+      </w:r>
+      <w:proofErr w:type="spellStart"/>
+      <w:r>
+        <w:t>game</w:t>
+      </w:r>
+      <w:proofErr w:type="spellEnd"/>
+      <w:r>
+        <w:t xml:space="preserve"> is </w:t>
+      </w:r>
+      <w:proofErr w:type="spellStart"/>
+      <w:r>
+        <w:t>locking</w:t>
+      </w:r>
+      <w:proofErr w:type="spellEnd"/>
+      <w:r>
+        <w:t xml:space="preserve"> in </w:t>
+      </w:r>
+      <w:proofErr w:type="spellStart"/>
+      <w:r>
+        <w:t>that</w:t>
+      </w:r>
+      <w:proofErr w:type="spellEnd"/>
+      <w:r>
+        <w:t xml:space="preserve"> </w:t>
+      </w:r>
+      <w:proofErr w:type="spellStart"/>
+      <w:r>
+        <w:t>state</w:t>
+      </w:r>
+      <w:proofErr w:type="spellEnd"/>
+      <w:r>
+        <w:t xml:space="preserve">. </w:t>
+      </w:r>
+      <w:proofErr w:type="spellStart"/>
+      <w:r>
+        <w:t>Check</w:t>
+      </w:r>
+      <w:proofErr w:type="spellEnd"/>
+      <w:r>
+        <w:t xml:space="preserve"> fort his problem </w:t>
+      </w:r>
+      <w:proofErr w:type="spellStart"/>
+      <w:r>
+        <w:t>and</w:t>
+      </w:r>
+      <w:proofErr w:type="spellEnd"/>
+      <w:r>
+        <w:t xml:space="preserve"> </w:t>
+      </w:r>
+      <w:proofErr w:type="spellStart"/>
+      <w:r>
+        <w:t>lose</w:t>
+      </w:r>
+      <w:proofErr w:type="spellEnd"/>
+      <w:r>
+        <w:t xml:space="preserve"> </w:t>
+      </w:r>
+      <w:proofErr w:type="spellStart"/>
+      <w:r>
+        <w:t>condition</w:t>
+      </w:r>
+      <w:proofErr w:type="spellEnd"/>
+      <w:r>
+        <w:t xml:space="preserve"> </w:t>
+      </w:r>
+      <w:proofErr w:type="spellStart"/>
+      <w:r>
+        <w:t>added</w:t>
       </w:r>
       <w:proofErr w:type="spellEnd"/>
       <w:r>
@@ -412,6 +659,20 @@
       <w:bookmarkStart w:id="0" w:name="_GoBack"/>
       <w:bookmarkEnd w:id="0"/>
     </w:p>
+    <w:p>
+      <w:pPr>
+        <w:spacing w:after="0" w:line="240" w:lineRule="auto"/>
+        <w:textAlignment w:val="baseline"/>
+        <w:rPr>
+          <w:rFonts w:ascii="inherit" w:eastAsia="Times New Roman" w:hAnsi="inherit" w:cs="Helvetica"/>
+          <w:color w:val="000000"/>
+          <w:sz w:val="24"/>
+          <w:szCs w:val="24"/>
+          <w:lang w:eastAsia="tr-TR"/>
+        </w:rPr>
+      </w:pPr>
+    </w:p>
+    <w:p/>
     <w:sectPr>
       <w:pgSz w:w="11906" w:h="16838"/>
       <w:pgMar w:top="1417" w:right="1417" w:bottom="1417" w:left="1417" w:header="708" w:footer="708" w:gutter="0"/>
@@ -420,6 +681,243 @@
     </w:sectPr>
   </w:body>
 </w:document>
+</file>
+
+<file path=word/numbering.xml><?xml version="1.0" encoding="utf-8"?>
+<w:numbering xmlns:wpc="http://schemas.microsoft.com/office/word/2010/wordprocessingCanvas" xmlns:cx="http://schemas.microsoft.com/office/drawing/2014/chartex" xmlns:mc="http://schemas.openxmlformats.org/markup-compatibility/2006" xmlns:o="urn:schemas-microsoft-com:office:office" xmlns:r="http://schemas.openxmlformats.org/officeDocument/2006/relationships" xmlns:m="http://schemas.openxmlformats.org/officeDocument/2006/math" xmlns:v="urn:schemas-microsoft-com:vml" xmlns:wp14="http://schemas.microsoft.com/office/word/2010/wordprocessingDrawing" xmlns:wp="http://schemas.openxmlformats.org/drawingml/2006/wordprocessingDrawing" xmlns:w10="urn:schemas-microsoft-com:office:word" xmlns:w="http://schemas.openxmlformats.org/wordprocessingml/2006/main" xmlns:w14="http://schemas.microsoft.com/office/word/2010/wordml" xmlns:w15="http://schemas.microsoft.com/office/word/2012/wordml" xmlns:w16se="http://schemas.microsoft.com/office/word/2015/wordml/symex" xmlns:wpg="http://schemas.microsoft.com/office/word/2010/wordprocessingGroup" xmlns:wpi="http://schemas.microsoft.com/office/word/2010/wordprocessingInk" xmlns:wne="http://schemas.microsoft.com/office/word/2006/wordml" xmlns:wps="http://schemas.microsoft.com/office/word/2010/wordprocessingShape" mc:Ignorable="w14 w15 w16se wp14">
+  <w:abstractNum w:abstractNumId="0" w15:restartNumberingAfterBreak="0">
+    <w:nsid w:val="2E7F6E4E"/>
+    <w:multiLevelType w:val="multilevel"/>
+    <w:tmpl w:val="E064F452"/>
+    <w:lvl w:ilvl="0">
+      <w:start w:val="1"/>
+      <w:numFmt w:val="decimal"/>
+      <w:lvlText w:val="%1."/>
+      <w:lvlJc w:val="left"/>
+      <w:pPr>
+        <w:tabs>
+          <w:tab w:val="num" w:pos="720"/>
+        </w:tabs>
+        <w:ind w:left="720" w:hanging="360"/>
+      </w:pPr>
+    </w:lvl>
+    <w:lvl w:ilvl="1" w:tentative="1">
+      <w:start w:val="1"/>
+      <w:numFmt w:val="decimal"/>
+      <w:lvlText w:val="%2."/>
+      <w:lvlJc w:val="left"/>
+      <w:pPr>
+        <w:tabs>
+          <w:tab w:val="num" w:pos="1440"/>
+        </w:tabs>
+        <w:ind w:left="1440" w:hanging="360"/>
+      </w:pPr>
+    </w:lvl>
+    <w:lvl w:ilvl="2" w:tentative="1">
+      <w:start w:val="1"/>
+      <w:numFmt w:val="decimal"/>
+      <w:lvlText w:val="%3."/>
+      <w:lvlJc w:val="left"/>
+      <w:pPr>
+        <w:tabs>
+          <w:tab w:val="num" w:pos="2160"/>
+        </w:tabs>
+        <w:ind w:left="2160" w:hanging="360"/>
+      </w:pPr>
+    </w:lvl>
+    <w:lvl w:ilvl="3" w:tentative="1">
+      <w:start w:val="1"/>
+      <w:numFmt w:val="decimal"/>
+      <w:lvlText w:val="%4."/>
+      <w:lvlJc w:val="left"/>
+      <w:pPr>
+        <w:tabs>
+          <w:tab w:val="num" w:pos="2880"/>
+        </w:tabs>
+        <w:ind w:left="2880" w:hanging="360"/>
+      </w:pPr>
+    </w:lvl>
+    <w:lvl w:ilvl="4" w:tentative="1">
+      <w:start w:val="1"/>
+      <w:numFmt w:val="decimal"/>
+      <w:lvlText w:val="%5."/>
+      <w:lvlJc w:val="left"/>
+      <w:pPr>
+        <w:tabs>
+          <w:tab w:val="num" w:pos="3600"/>
+        </w:tabs>
+        <w:ind w:left="3600" w:hanging="360"/>
+      </w:pPr>
+    </w:lvl>
+    <w:lvl w:ilvl="5" w:tentative="1">
+      <w:start w:val="1"/>
+      <w:numFmt w:val="decimal"/>
+      <w:lvlText w:val="%6."/>
+      <w:lvlJc w:val="left"/>
+      <w:pPr>
+        <w:tabs>
+          <w:tab w:val="num" w:pos="4320"/>
+        </w:tabs>
+        <w:ind w:left="4320" w:hanging="360"/>
+      </w:pPr>
+    </w:lvl>
+    <w:lvl w:ilvl="6" w:tentative="1">
+      <w:start w:val="1"/>
+      <w:numFmt w:val="decimal"/>
+      <w:lvlText w:val="%7."/>
+      <w:lvlJc w:val="left"/>
+      <w:pPr>
+        <w:tabs>
+          <w:tab w:val="num" w:pos="5040"/>
+        </w:tabs>
+        <w:ind w:left="5040" w:hanging="360"/>
+      </w:pPr>
+    </w:lvl>
+    <w:lvl w:ilvl="7" w:tentative="1">
+      <w:start w:val="1"/>
+      <w:numFmt w:val="decimal"/>
+      <w:lvlText w:val="%8."/>
+      <w:lvlJc w:val="left"/>
+      <w:pPr>
+        <w:tabs>
+          <w:tab w:val="num" w:pos="5760"/>
+        </w:tabs>
+        <w:ind w:left="5760" w:hanging="360"/>
+      </w:pPr>
+    </w:lvl>
+    <w:lvl w:ilvl="8" w:tentative="1">
+      <w:start w:val="1"/>
+      <w:numFmt w:val="decimal"/>
+      <w:lvlText w:val="%9."/>
+      <w:lvlJc w:val="left"/>
+      <w:pPr>
+        <w:tabs>
+          <w:tab w:val="num" w:pos="6480"/>
+        </w:tabs>
+        <w:ind w:left="6480" w:hanging="360"/>
+      </w:pPr>
+    </w:lvl>
+  </w:abstractNum>
+  <w:abstractNum w:abstractNumId="1" w15:restartNumberingAfterBreak="0">
+    <w:nsid w:val="51474935"/>
+    <w:multiLevelType w:val="hybridMultilevel"/>
+    <w:tmpl w:val="357E7566"/>
+    <w:lvl w:ilvl="0" w:tplc="041F0001">
+      <w:start w:val="1"/>
+      <w:numFmt w:val="bullet"/>
+      <w:lvlText w:val=""/>
+      <w:lvlJc w:val="left"/>
+      <w:pPr>
+        <w:ind w:left="720" w:hanging="360"/>
+      </w:pPr>
+      <w:rPr>
+        <w:rFonts w:ascii="Symbol" w:hAnsi="Symbol" w:hint="default"/>
+      </w:rPr>
+    </w:lvl>
+    <w:lvl w:ilvl="1" w:tplc="041F0003" w:tentative="1">
+      <w:start w:val="1"/>
+      <w:numFmt w:val="bullet"/>
+      <w:lvlText w:val="o"/>
+      <w:lvlJc w:val="left"/>
+      <w:pPr>
+        <w:ind w:left="1440" w:hanging="360"/>
+      </w:pPr>
+      <w:rPr>
+        <w:rFonts w:ascii="Courier New" w:hAnsi="Courier New" w:cs="Courier New" w:hint="default"/>
+      </w:rPr>
+    </w:lvl>
+    <w:lvl w:ilvl="2" w:tplc="041F0005" w:tentative="1">
+      <w:start w:val="1"/>
+      <w:numFmt w:val="bullet"/>
+      <w:lvlText w:val=""/>
+      <w:lvlJc w:val="left"/>
+      <w:pPr>
+        <w:ind w:left="2160" w:hanging="360"/>
+      </w:pPr>
+      <w:rPr>
+        <w:rFonts w:ascii="Wingdings" w:hAnsi="Wingdings" w:hint="default"/>
+      </w:rPr>
+    </w:lvl>
+    <w:lvl w:ilvl="3" w:tplc="041F0001" w:tentative="1">
+      <w:start w:val="1"/>
+      <w:numFmt w:val="bullet"/>
+      <w:lvlText w:val=""/>
+      <w:lvlJc w:val="left"/>
+      <w:pPr>
+        <w:ind w:left="2880" w:hanging="360"/>
+      </w:pPr>
+      <w:rPr>
+        <w:rFonts w:ascii="Symbol" w:hAnsi="Symbol" w:hint="default"/>
+      </w:rPr>
+    </w:lvl>
+    <w:lvl w:ilvl="4" w:tplc="041F0003" w:tentative="1">
+      <w:start w:val="1"/>
+      <w:numFmt w:val="bullet"/>
+      <w:lvlText w:val="o"/>
+      <w:lvlJc w:val="left"/>
+      <w:pPr>
+        <w:ind w:left="3600" w:hanging="360"/>
+      </w:pPr>
+      <w:rPr>
+        <w:rFonts w:ascii="Courier New" w:hAnsi="Courier New" w:cs="Courier New" w:hint="default"/>
+      </w:rPr>
+    </w:lvl>
+    <w:lvl w:ilvl="5" w:tplc="041F0005" w:tentative="1">
+      <w:start w:val="1"/>
+      <w:numFmt w:val="bullet"/>
+      <w:lvlText w:val=""/>
+      <w:lvlJc w:val="left"/>
+      <w:pPr>
+        <w:ind w:left="4320" w:hanging="360"/>
+      </w:pPr>
+      <w:rPr>
+        <w:rFonts w:ascii="Wingdings" w:hAnsi="Wingdings" w:hint="default"/>
+      </w:rPr>
+    </w:lvl>
+    <w:lvl w:ilvl="6" w:tplc="041F0001" w:tentative="1">
+      <w:start w:val="1"/>
+      <w:numFmt w:val="bullet"/>
+      <w:lvlText w:val=""/>
+      <w:lvlJc w:val="left"/>
+      <w:pPr>
+        <w:ind w:left="5040" w:hanging="360"/>
+      </w:pPr>
+      <w:rPr>
+        <w:rFonts w:ascii="Symbol" w:hAnsi="Symbol" w:hint="default"/>
+      </w:rPr>
+    </w:lvl>
+    <w:lvl w:ilvl="7" w:tplc="041F0003" w:tentative="1">
+      <w:start w:val="1"/>
+      <w:numFmt w:val="bullet"/>
+      <w:lvlText w:val="o"/>
+      <w:lvlJc w:val="left"/>
+      <w:pPr>
+        <w:ind w:left="5760" w:hanging="360"/>
+      </w:pPr>
+      <w:rPr>
+        <w:rFonts w:ascii="Courier New" w:hAnsi="Courier New" w:cs="Courier New" w:hint="default"/>
+      </w:rPr>
+    </w:lvl>
+    <w:lvl w:ilvl="8" w:tplc="041F0005" w:tentative="1">
+      <w:start w:val="1"/>
+      <w:numFmt w:val="bullet"/>
+      <w:lvlText w:val=""/>
+      <w:lvlJc w:val="left"/>
+      <w:pPr>
+        <w:ind w:left="6480" w:hanging="360"/>
+      </w:pPr>
+      <w:rPr>
+        <w:rFonts w:ascii="Wingdings" w:hAnsi="Wingdings" w:hint="default"/>
+      </w:rPr>
+    </w:lvl>
+  </w:abstractNum>
+  <w:num w:numId="1">
+    <w:abstractNumId w:val="0"/>
+  </w:num>
+  <w:num w:numId="2">
+    <w:abstractNumId w:val="1"/>
+  </w:num>
+</w:numbering>
 </file>
 
 <file path=word/styles.xml><?xml version="1.0" encoding="utf-8"?>
@@ -1013,6 +1511,22 @@
       <w:color w:val="2E74B5" w:themeColor="accent1" w:themeShade="BF"/>
     </w:rPr>
   </w:style>
+  <w:style w:type="character" w:customStyle="1" w:styleId="latin12compacttimestampf9f2ca">
+    <w:name w:val="latin12compacttimestamp_f9f2ca"/>
+    <w:basedOn w:val="VarsaylanParagrafYazTipi"/>
+    <w:rsid w:val="005D4859"/>
+  </w:style>
+  <w:style w:type="paragraph" w:styleId="ListeParagraf">
+    <w:name w:val="List Paragraph"/>
+    <w:basedOn w:val="Normal"/>
+    <w:uiPriority w:val="34"/>
+    <w:qFormat/>
+    <w:rsid w:val="005D4859"/>
+    <w:pPr>
+      <w:ind w:left="720"/>
+      <w:contextualSpacing/>
+    </w:pPr>
+  </w:style>
 </w:styles>
 </file>
 

</xml_diff>

<commit_message>
Updated development road map
</commit_message>
<xml_diff>
--- a/Assets/DevelopmentRoadMap.docx
+++ b/Assets/DevelopmentRoadMap.docx
@@ -6,14 +6,12 @@
       <w:pPr>
         <w:pStyle w:val="Balk1"/>
       </w:pPr>
-      <w:proofErr w:type="spellStart"/>
       <w:r>
         <w:t>D</w:t>
       </w:r>
       <w:r>
         <w:t>ay</w:t>
       </w:r>
-      <w:proofErr w:type="spellEnd"/>
       <w:r>
         <w:t xml:space="preserve"> 1</w:t>
       </w:r>
@@ -25,12 +23,37 @@
     </w:p>
     <w:p>
       <w:r>
-        <w:t>At first i layout the scene positions with dummy objects and create the sample level hierarchy. After this i started the create needed scripts for controlling all objets in the scene.</w:t>
-      </w:r>
-    </w:p>
-    <w:p>
-      <w:r>
-        <w:t xml:space="preserve">I created an parent-child related script order for grid and match mechanics. </w:t>
+        <w:t xml:space="preserve">At first i layout the scene positions with dummy objects and create the sample level hierarchy. After this i started the create needed scripts for controlling all </w:t>
+      </w:r>
+      <w:proofErr w:type="spellStart"/>
+      <w:r>
+        <w:t>objets</w:t>
+      </w:r>
+      <w:proofErr w:type="spellEnd"/>
+      <w:r>
+        <w:t xml:space="preserve"> in the </w:t>
+      </w:r>
+      <w:proofErr w:type="spellStart"/>
+      <w:r>
+        <w:t>scene</w:t>
+      </w:r>
+      <w:proofErr w:type="spellEnd"/>
+      <w:r>
+        <w:t>.</w:t>
+      </w:r>
+      <w:r>
+        <w:t xml:space="preserve"> </w:t>
+      </w:r>
+      <w:r>
+        <w:t xml:space="preserve">I created an </w:t>
+      </w:r>
+      <w:proofErr w:type="spellStart"/>
+      <w:r>
+        <w:t>parent-child</w:t>
+      </w:r>
+      <w:proofErr w:type="spellEnd"/>
+      <w:r>
+        <w:t xml:space="preserve"> related script order for grid and match mechanics. </w:t>
       </w:r>
     </w:p>
     <w:p>
@@ -87,14 +110,12 @@
       <w:pPr>
         <w:pStyle w:val="Balk1"/>
       </w:pPr>
-      <w:proofErr w:type="spellStart"/>
       <w:r>
         <w:t>D</w:t>
       </w:r>
       <w:r>
         <w:t>ay</w:t>
       </w:r>
-      <w:proofErr w:type="spellEnd"/>
       <w:r>
         <w:t xml:space="preserve"> 2</w:t>
       </w:r>
@@ -104,21 +125,45 @@
         <w:t xml:space="preserve">I started day with some fixes for Flexalon package. Objects are not moving the way i want so i changed some behaviors. I use flexalon package’s drag drop feature and create a system to work on drops so objects can change place at level. At this change i check front line for “all empty” and “all same” condition so i can make match pops and destroy front line place holders. Deleting the place holders automaticly trigger the Flexalon system to move objects front so there is no need for a new system here. </w:t>
       </w:r>
       <w:r>
-        <w:t>Because of the this movement is automated i dont have a point to change material for front lines at these stage. But i figured out i dont need it and created a shader graph that change color behind</w:t>
-      </w:r>
-      <w:r>
-        <w:t xml:space="preserve"> Z axis</w:t>
-      </w:r>
+        <w:t xml:space="preserve">Because of the this movement is automated i dont have a point to change material for front lines at these stage. But i figured out i dont need it and created a shader graph that change </w:t>
+      </w:r>
+      <w:proofErr w:type="spellStart"/>
+      <w:r>
+        <w:t>color</w:t>
+      </w:r>
+      <w:proofErr w:type="spellEnd"/>
+      <w:r>
+        <w:t xml:space="preserve"> </w:t>
+      </w:r>
+      <w:proofErr w:type="spellStart"/>
+      <w:r>
+        <w:t>behind</w:t>
+      </w:r>
+      <w:proofErr w:type="spellEnd"/>
+      <w:r>
+        <w:t xml:space="preserve"> Z </w:t>
+      </w:r>
+      <w:proofErr w:type="spellStart"/>
+      <w:r>
+        <w:t>axis</w:t>
+      </w:r>
+      <w:proofErr w:type="spellEnd"/>
       <w:r>
         <w:t>.</w:t>
       </w:r>
-    </w:p>
-    <w:p>
+      <w:r>
+        <w:t xml:space="preserve"> </w:t>
+      </w:r>
       <w:r>
         <w:t xml:space="preserve">At this </w:t>
       </w:r>
-      <w:r>
-        <w:t xml:space="preserve">point i have a grid system, item matching, item sorting and cascading effects for the game. So i connected end game operations and win condition. </w:t>
+      <w:proofErr w:type="spellStart"/>
+      <w:r>
+        <w:t>point</w:t>
+      </w:r>
+      <w:proofErr w:type="spellEnd"/>
+      <w:r>
+        <w:t xml:space="preserve"> i have a grid system, item matching, item sorting and cascading effects for the game. So i connected end game operations and win condition. </w:t>
       </w:r>
     </w:p>
     <w:p>
@@ -134,530 +179,241 @@
         <w:t xml:space="preserve">Started with game lose condition. Created the ui timer and time mechanics. </w:t>
       </w:r>
       <w:r>
-        <w:t xml:space="preserve">Created </w:t>
-      </w:r>
-      <w:proofErr w:type="spellStart"/>
-      <w:r>
-        <w:t>some</w:t>
-      </w:r>
-      <w:proofErr w:type="spellEnd"/>
+        <w:t>Created some more objects and levels.</w:t>
+      </w:r>
+      <w:r>
+        <w:t xml:space="preserve"> Star</w:t>
+      </w:r>
+      <w:r>
+        <w:t xml:space="preserve"> collection system created with particles. C</w:t>
+      </w:r>
+      <w:r>
+        <w:t xml:space="preserve">ombo system </w:t>
+      </w:r>
+      <w:r>
+        <w:t>created. Earned star count connected to combo system. At</w:t>
+      </w:r>
+      <w:r>
+        <w:t xml:space="preserve"> dragging system i found a bug and fix it. </w:t>
+      </w:r>
+      <w:r>
+        <w:t xml:space="preserve">Some new sounds added. </w:t>
+      </w:r>
+      <w:r>
+        <w:t>Group blocking mechanic at level 5 made.</w:t>
+      </w:r>
+      <w:r>
+        <w:t xml:space="preserve"> General testing and bug fixing.</w:t>
+      </w:r>
+    </w:p>
+    <w:p>
+      <w:pPr>
+        <w:pStyle w:val="Balk1"/>
+      </w:pPr>
+      <w:r>
+        <w:t>Day 4</w:t>
+      </w:r>
+    </w:p>
+    <w:p>
+      <w:r>
+        <w:t>Draggable area expanded for easy drag. All first lines can be filled with objects and game is locking in that state. Check for</w:t>
+      </w:r>
+      <w:r>
+        <w:t xml:space="preserve"> t</w:t>
+      </w:r>
+      <w:r>
+        <w:t>his problem and lose condition added.</w:t>
+      </w:r>
       <w:r>
         <w:t xml:space="preserve"> </w:t>
       </w:r>
-      <w:proofErr w:type="spellStart"/>
-      <w:r>
-        <w:t>more</w:t>
-      </w:r>
-      <w:proofErr w:type="spellEnd"/>
-      <w:r>
-        <w:t xml:space="preserve"> </w:t>
-      </w:r>
-      <w:proofErr w:type="spellStart"/>
-      <w:r>
-        <w:t>objects</w:t>
-      </w:r>
-      <w:proofErr w:type="spellEnd"/>
-      <w:r>
-        <w:t xml:space="preserve"> </w:t>
-      </w:r>
-      <w:proofErr w:type="spellStart"/>
-      <w:r>
-        <w:t>and</w:t>
-      </w:r>
-      <w:proofErr w:type="spellEnd"/>
-      <w:r>
-        <w:t xml:space="preserve"> </w:t>
-      </w:r>
-      <w:proofErr w:type="spellStart"/>
-      <w:r>
-        <w:t>levels</w:t>
-      </w:r>
-      <w:proofErr w:type="spellEnd"/>
-      <w:r>
-        <w:t>.</w:t>
-      </w:r>
-      <w:r>
-        <w:t xml:space="preserve"> Star</w:t>
-      </w:r>
-      <w:r>
-        <w:t xml:space="preserve"> </w:t>
-      </w:r>
-      <w:proofErr w:type="spellStart"/>
-      <w:r>
-        <w:t>collection</w:t>
-      </w:r>
-      <w:proofErr w:type="spellEnd"/>
-      <w:r>
-        <w:t xml:space="preserve"> </w:t>
-      </w:r>
-      <w:proofErr w:type="spellStart"/>
-      <w:r>
-        <w:t>system</w:t>
-      </w:r>
-      <w:proofErr w:type="spellEnd"/>
-      <w:r>
-        <w:t xml:space="preserve"> </w:t>
-      </w:r>
-      <w:proofErr w:type="spellStart"/>
-      <w:r>
-        <w:t>created</w:t>
-      </w:r>
-      <w:proofErr w:type="spellEnd"/>
-      <w:r>
-        <w:t xml:space="preserve"> </w:t>
-      </w:r>
-      <w:proofErr w:type="spellStart"/>
-      <w:r>
-        <w:t>with</w:t>
-      </w:r>
-      <w:proofErr w:type="spellEnd"/>
-      <w:r>
-        <w:t xml:space="preserve"> </w:t>
-      </w:r>
-      <w:proofErr w:type="spellStart"/>
-      <w:r>
-        <w:t>particles</w:t>
-      </w:r>
-      <w:proofErr w:type="spellEnd"/>
-      <w:r>
-        <w:t xml:space="preserve">. </w:t>
-      </w:r>
-      <w:proofErr w:type="spellStart"/>
-      <w:r>
-        <w:t>C</w:t>
-      </w:r>
-      <w:r>
-        <w:t>ombo</w:t>
-      </w:r>
-      <w:proofErr w:type="spellEnd"/>
-      <w:r>
-        <w:t xml:space="preserve"> </w:t>
-      </w:r>
-      <w:proofErr w:type="spellStart"/>
-      <w:r>
-        <w:t>system</w:t>
-      </w:r>
-      <w:proofErr w:type="spellEnd"/>
-      <w:r>
-        <w:t xml:space="preserve"> </w:t>
-      </w:r>
-      <w:proofErr w:type="spellStart"/>
-      <w:r>
-        <w:t>created</w:t>
-      </w:r>
-      <w:proofErr w:type="spellEnd"/>
-      <w:r>
-        <w:t xml:space="preserve">. </w:t>
-      </w:r>
-      <w:proofErr w:type="spellStart"/>
-      <w:r>
-        <w:t>Earned</w:t>
-      </w:r>
-      <w:proofErr w:type="spellEnd"/>
-      <w:r>
-        <w:t xml:space="preserve"> </w:t>
-      </w:r>
-      <w:proofErr w:type="gramStart"/>
-      <w:r>
-        <w:t>star</w:t>
-      </w:r>
-      <w:proofErr w:type="gramEnd"/>
-      <w:r>
-        <w:t xml:space="preserve"> </w:t>
-      </w:r>
-      <w:proofErr w:type="spellStart"/>
-      <w:r>
-        <w:t>count</w:t>
-      </w:r>
-      <w:proofErr w:type="spellEnd"/>
-      <w:r>
-        <w:t xml:space="preserve"> </w:t>
-      </w:r>
-      <w:proofErr w:type="spellStart"/>
-      <w:r>
-        <w:t>connected</w:t>
-      </w:r>
-      <w:proofErr w:type="spellEnd"/>
-      <w:r>
-        <w:t xml:space="preserve"> </w:t>
-      </w:r>
-      <w:proofErr w:type="spellStart"/>
-      <w:r>
-        <w:t>to</w:t>
-      </w:r>
-      <w:proofErr w:type="spellEnd"/>
-      <w:r>
-        <w:t xml:space="preserve"> </w:t>
-      </w:r>
-      <w:proofErr w:type="spellStart"/>
-      <w:r>
-        <w:t>combo</w:t>
-      </w:r>
-      <w:proofErr w:type="spellEnd"/>
-      <w:r>
-        <w:t xml:space="preserve"> </w:t>
-      </w:r>
-      <w:proofErr w:type="spellStart"/>
-      <w:r>
-        <w:t>system</w:t>
-      </w:r>
-      <w:proofErr w:type="spellEnd"/>
-      <w:r>
-        <w:t>. At</w:t>
-      </w:r>
-      <w:r>
-        <w:t xml:space="preserve"> </w:t>
-      </w:r>
-      <w:proofErr w:type="spellStart"/>
-      <w:r>
-        <w:t>dragging</w:t>
-      </w:r>
-      <w:proofErr w:type="spellEnd"/>
-      <w:r>
-        <w:t xml:space="preserve"> </w:t>
-      </w:r>
-      <w:proofErr w:type="spellStart"/>
-      <w:r>
-        <w:t>system</w:t>
-      </w:r>
-      <w:proofErr w:type="spellEnd"/>
-      <w:r>
-        <w:t xml:space="preserve"> i </w:t>
-      </w:r>
-      <w:proofErr w:type="spellStart"/>
-      <w:r>
-        <w:t>found</w:t>
-      </w:r>
-      <w:proofErr w:type="spellEnd"/>
-      <w:r>
-        <w:t xml:space="preserve"> a </w:t>
-      </w:r>
-      <w:proofErr w:type="spellStart"/>
-      <w:r>
-        <w:t>bug</w:t>
-      </w:r>
-      <w:proofErr w:type="spellEnd"/>
-      <w:r>
-        <w:t xml:space="preserve"> </w:t>
-      </w:r>
-      <w:proofErr w:type="spellStart"/>
-      <w:r>
-        <w:t>and</w:t>
-      </w:r>
-      <w:proofErr w:type="spellEnd"/>
-      <w:r>
-        <w:t xml:space="preserve"> </w:t>
-      </w:r>
-      <w:proofErr w:type="spellStart"/>
-      <w:r>
-        <w:t>fix</w:t>
-      </w:r>
-      <w:proofErr w:type="spellEnd"/>
-      <w:r>
-        <w:t xml:space="preserve"> it. </w:t>
-      </w:r>
-    </w:p>
-    <w:p>
-      <w:proofErr w:type="spellStart"/>
-      <w:r>
-        <w:t>Some</w:t>
-      </w:r>
-      <w:proofErr w:type="spellEnd"/>
-      <w:r>
-        <w:t xml:space="preserve"> </w:t>
-      </w:r>
-      <w:proofErr w:type="spellStart"/>
-      <w:r>
-        <w:t>new</w:t>
-      </w:r>
-      <w:proofErr w:type="spellEnd"/>
-      <w:r>
-        <w:t xml:space="preserve"> </w:t>
-      </w:r>
-      <w:proofErr w:type="spellStart"/>
-      <w:r>
-        <w:t>sounds</w:t>
-      </w:r>
-      <w:proofErr w:type="spellEnd"/>
-      <w:r>
-        <w:t xml:space="preserve"> </w:t>
-      </w:r>
-      <w:proofErr w:type="spellStart"/>
-      <w:r>
-        <w:t>added</w:t>
-      </w:r>
-      <w:proofErr w:type="spellEnd"/>
-      <w:r>
-        <w:t xml:space="preserve">. </w:t>
-      </w:r>
-      <w:proofErr w:type="spellStart"/>
-      <w:r>
-        <w:t>Group</w:t>
-      </w:r>
-      <w:proofErr w:type="spellEnd"/>
-      <w:r>
-        <w:t xml:space="preserve"> </w:t>
-      </w:r>
-      <w:proofErr w:type="spellStart"/>
-      <w:r>
-        <w:t>blocking</w:t>
-      </w:r>
-      <w:proofErr w:type="spellEnd"/>
-      <w:r>
-        <w:t xml:space="preserve"> </w:t>
-      </w:r>
-      <w:proofErr w:type="spellStart"/>
-      <w:r>
-        <w:t>mechanic</w:t>
-      </w:r>
-      <w:proofErr w:type="spellEnd"/>
-      <w:r>
-        <w:t xml:space="preserve"> at </w:t>
-      </w:r>
-      <w:proofErr w:type="spellStart"/>
-      <w:r>
-        <w:t>level</w:t>
-      </w:r>
-      <w:proofErr w:type="spellEnd"/>
-      <w:r>
-        <w:t xml:space="preserve"> 5 </w:t>
-      </w:r>
-      <w:proofErr w:type="spellStart"/>
-      <w:r>
-        <w:t>made</w:t>
-      </w:r>
-      <w:proofErr w:type="spellEnd"/>
-      <w:r>
-        <w:t>.</w:t>
-      </w:r>
-      <w:r>
-        <w:t xml:space="preserve"> General </w:t>
-      </w:r>
-      <w:proofErr w:type="spellStart"/>
-      <w:r>
-        <w:t>testing</w:t>
-      </w:r>
-      <w:proofErr w:type="spellEnd"/>
-      <w:r>
-        <w:t xml:space="preserve"> </w:t>
-      </w:r>
-      <w:proofErr w:type="spellStart"/>
-      <w:r>
-        <w:t>and</w:t>
-      </w:r>
-      <w:proofErr w:type="spellEnd"/>
-      <w:r>
-        <w:t xml:space="preserve"> </w:t>
-      </w:r>
-      <w:proofErr w:type="spellStart"/>
-      <w:r>
-        <w:t>bug</w:t>
-      </w:r>
-      <w:proofErr w:type="spellEnd"/>
-      <w:r>
-        <w:t xml:space="preserve"> </w:t>
-      </w:r>
-      <w:proofErr w:type="spellStart"/>
-      <w:r>
-        <w:t>fixing</w:t>
-      </w:r>
-      <w:proofErr w:type="spellEnd"/>
-      <w:r>
-        <w:t>.</w:t>
-      </w:r>
-    </w:p>
-    <w:p>
-      <w:pPr>
-        <w:pStyle w:val="Balk1"/>
-      </w:pPr>
-      <w:proofErr w:type="spellStart"/>
-      <w:r>
-        <w:t>Day</w:t>
-      </w:r>
-      <w:proofErr w:type="spellEnd"/>
-      <w:r>
-        <w:t xml:space="preserve"> 4</w:t>
-      </w:r>
-    </w:p>
-    <w:p>
-      <w:proofErr w:type="spellStart"/>
-      <w:r>
-        <w:t>Draggable</w:t>
-      </w:r>
-      <w:proofErr w:type="spellEnd"/>
-      <w:r>
-        <w:t xml:space="preserve"> </w:t>
-      </w:r>
-      <w:proofErr w:type="spellStart"/>
-      <w:r>
-        <w:t>area</w:t>
-      </w:r>
-      <w:proofErr w:type="spellEnd"/>
-      <w:r>
-        <w:t xml:space="preserve"> </w:t>
-      </w:r>
-      <w:proofErr w:type="spellStart"/>
-      <w:r>
-        <w:t>expanded</w:t>
-      </w:r>
-      <w:proofErr w:type="spellEnd"/>
-      <w:r>
-        <w:t xml:space="preserve"> </w:t>
-      </w:r>
-      <w:proofErr w:type="spellStart"/>
-      <w:r>
-        <w:t>for</w:t>
-      </w:r>
-      <w:proofErr w:type="spellEnd"/>
-      <w:r>
-        <w:t xml:space="preserve"> </w:t>
-      </w:r>
-      <w:proofErr w:type="spellStart"/>
-      <w:r>
-        <w:t>easy</w:t>
-      </w:r>
-      <w:proofErr w:type="spellEnd"/>
-      <w:r>
-        <w:t xml:space="preserve"> </w:t>
-      </w:r>
-      <w:proofErr w:type="spellStart"/>
-      <w:r>
-        <w:t>drag</w:t>
-      </w:r>
-      <w:proofErr w:type="spellEnd"/>
-      <w:r>
-        <w:t xml:space="preserve">. </w:t>
-      </w:r>
-      <w:proofErr w:type="spellStart"/>
-      <w:r>
-        <w:t>All</w:t>
-      </w:r>
-      <w:proofErr w:type="spellEnd"/>
-      <w:r>
-        <w:t xml:space="preserve"> </w:t>
-      </w:r>
-      <w:proofErr w:type="spellStart"/>
-      <w:r>
-        <w:t>first</w:t>
-      </w:r>
-      <w:proofErr w:type="spellEnd"/>
-      <w:r>
-        <w:t xml:space="preserve"> </w:t>
-      </w:r>
-      <w:proofErr w:type="spellStart"/>
-      <w:r>
-        <w:t>lines</w:t>
-      </w:r>
-      <w:proofErr w:type="spellEnd"/>
-      <w:r>
-        <w:t xml:space="preserve"> can be </w:t>
-      </w:r>
-      <w:proofErr w:type="spellStart"/>
-      <w:r>
-        <w:t>filled</w:t>
-      </w:r>
-      <w:proofErr w:type="spellEnd"/>
-      <w:r>
-        <w:t xml:space="preserve"> </w:t>
-      </w:r>
-      <w:proofErr w:type="spellStart"/>
-      <w:r>
-        <w:t>with</w:t>
-      </w:r>
-      <w:proofErr w:type="spellEnd"/>
-      <w:r>
-        <w:t xml:space="preserve"> </w:t>
-      </w:r>
-      <w:proofErr w:type="spellStart"/>
-      <w:r>
-        <w:t>objects</w:t>
-      </w:r>
-      <w:proofErr w:type="spellEnd"/>
-      <w:r>
-        <w:t xml:space="preserve"> </w:t>
-      </w:r>
-      <w:proofErr w:type="spellStart"/>
-      <w:r>
-        <w:t>and</w:t>
-      </w:r>
-      <w:proofErr w:type="spellEnd"/>
-      <w:r>
-        <w:t xml:space="preserve"> </w:t>
-      </w:r>
-      <w:proofErr w:type="spellStart"/>
-      <w:r>
-        <w:t>game</w:t>
-      </w:r>
-      <w:proofErr w:type="spellEnd"/>
-      <w:r>
-        <w:t xml:space="preserve"> is </w:t>
-      </w:r>
-      <w:proofErr w:type="spellStart"/>
-      <w:r>
-        <w:t>locking</w:t>
-      </w:r>
-      <w:proofErr w:type="spellEnd"/>
-      <w:r>
-        <w:t xml:space="preserve"> in </w:t>
-      </w:r>
-      <w:proofErr w:type="spellStart"/>
-      <w:r>
-        <w:t>that</w:t>
-      </w:r>
-      <w:proofErr w:type="spellEnd"/>
-      <w:r>
-        <w:t xml:space="preserve"> </w:t>
-      </w:r>
-      <w:proofErr w:type="spellStart"/>
-      <w:r>
-        <w:t>state</w:t>
-      </w:r>
-      <w:proofErr w:type="spellEnd"/>
-      <w:r>
-        <w:t xml:space="preserve">. </w:t>
-      </w:r>
-      <w:proofErr w:type="spellStart"/>
-      <w:r>
-        <w:t>Check</w:t>
-      </w:r>
-      <w:proofErr w:type="spellEnd"/>
-      <w:r>
-        <w:t xml:space="preserve"> fort his problem </w:t>
-      </w:r>
-      <w:proofErr w:type="spellStart"/>
-      <w:r>
-        <w:t>and</w:t>
-      </w:r>
-      <w:proofErr w:type="spellEnd"/>
-      <w:r>
-        <w:t xml:space="preserve"> </w:t>
-      </w:r>
-      <w:proofErr w:type="spellStart"/>
-      <w:r>
-        <w:t>lose</w:t>
-      </w:r>
-      <w:proofErr w:type="spellEnd"/>
-      <w:r>
-        <w:t xml:space="preserve"> </w:t>
-      </w:r>
-      <w:proofErr w:type="spellStart"/>
-      <w:r>
-        <w:t>condition</w:t>
-      </w:r>
-      <w:proofErr w:type="spellEnd"/>
-      <w:r>
-        <w:t xml:space="preserve"> </w:t>
-      </w:r>
-      <w:proofErr w:type="spellStart"/>
-      <w:r>
-        <w:t>added</w:t>
-      </w:r>
-      <w:proofErr w:type="spellEnd"/>
-      <w:r>
-        <w:t>.</w:t>
+      <w:r>
+        <w:t xml:space="preserve">General polishing </w:t>
+      </w:r>
+      <w:r>
+        <w:t>and particle changes made.</w:t>
+      </w:r>
+      <w:r>
+        <w:t xml:space="preserve"> After this polishing stage some of the wait systems cause a false win/lose conditions. I used async delay to fix this problems.</w:t>
       </w:r>
       <w:bookmarkStart w:id="0" w:name="_GoBack"/>
       <w:bookmarkEnd w:id="0"/>
+    </w:p>
+    <w:p>
+      <w:r>
+        <w:t>At</w:t>
+      </w:r>
+      <w:r>
+        <w:t xml:space="preserve"> </w:t>
+      </w:r>
+      <w:r>
+        <w:t xml:space="preserve">this stage i </w:t>
+      </w:r>
+      <w:proofErr w:type="spellStart"/>
+      <w:r>
+        <w:t>have</w:t>
+      </w:r>
+      <w:proofErr w:type="spellEnd"/>
+      <w:r>
+        <w:t xml:space="preserve"> time for </w:t>
+      </w:r>
+      <w:proofErr w:type="spellStart"/>
+      <w:r>
+        <w:t>creating</w:t>
+      </w:r>
+      <w:proofErr w:type="spellEnd"/>
+      <w:r>
+        <w:t xml:space="preserve"> </w:t>
+      </w:r>
+      <w:proofErr w:type="spellStart"/>
+      <w:r>
+        <w:t>power</w:t>
+      </w:r>
+      <w:proofErr w:type="spellEnd"/>
+      <w:r>
+        <w:t xml:space="preserve"> </w:t>
+      </w:r>
+      <w:proofErr w:type="spellStart"/>
+      <w:r>
+        <w:t>up</w:t>
+      </w:r>
+      <w:proofErr w:type="spellEnd"/>
+      <w:r>
+        <w:t xml:space="preserve"> system but </w:t>
+      </w:r>
+      <w:proofErr w:type="spellStart"/>
+      <w:r>
+        <w:t>its</w:t>
+      </w:r>
+      <w:proofErr w:type="spellEnd"/>
+      <w:r>
+        <w:t xml:space="preserve"> not </w:t>
+      </w:r>
+      <w:proofErr w:type="spellStart"/>
+      <w:r>
+        <w:t>mentioned</w:t>
+      </w:r>
+      <w:proofErr w:type="spellEnd"/>
+      <w:r>
+        <w:t xml:space="preserve"> on the </w:t>
+      </w:r>
+      <w:proofErr w:type="spellStart"/>
+      <w:r>
+        <w:t>case</w:t>
+      </w:r>
+      <w:proofErr w:type="spellEnd"/>
+      <w:r>
+        <w:t xml:space="preserve"> </w:t>
+      </w:r>
+      <w:proofErr w:type="spellStart"/>
+      <w:r>
+        <w:t>study</w:t>
+      </w:r>
+      <w:proofErr w:type="spellEnd"/>
+      <w:r>
+        <w:t xml:space="preserve"> </w:t>
+      </w:r>
+      <w:proofErr w:type="spellStart"/>
+      <w:r>
+        <w:t>document</w:t>
+      </w:r>
+      <w:proofErr w:type="spellEnd"/>
+      <w:r>
+        <w:t xml:space="preserve"> </w:t>
+      </w:r>
+      <w:proofErr w:type="spellStart"/>
+      <w:r>
+        <w:t>so</w:t>
+      </w:r>
+      <w:proofErr w:type="spellEnd"/>
+      <w:r>
+        <w:t xml:space="preserve"> i </w:t>
+      </w:r>
+      <w:proofErr w:type="spellStart"/>
+      <w:r>
+        <w:t>did</w:t>
+      </w:r>
+      <w:proofErr w:type="spellEnd"/>
+      <w:r>
+        <w:t xml:space="preserve"> not </w:t>
+      </w:r>
+      <w:proofErr w:type="spellStart"/>
+      <w:r>
+        <w:t>create</w:t>
+      </w:r>
+      <w:proofErr w:type="spellEnd"/>
+      <w:r>
+        <w:t xml:space="preserve"> the system.</w:t>
+      </w:r>
+    </w:p>
+    <w:p>
+      <w:pPr>
+        <w:pStyle w:val="Balk1"/>
+      </w:pPr>
+      <w:r>
+        <w:t>DAY 5</w:t>
+      </w:r>
+    </w:p>
+    <w:p>
+      <w:r>
+        <w:t xml:space="preserve">I made </w:t>
+      </w:r>
+      <w:proofErr w:type="spellStart"/>
+      <w:r>
+        <w:t>overall</w:t>
+      </w:r>
+      <w:proofErr w:type="spellEnd"/>
+      <w:r>
+        <w:t xml:space="preserve"> testing and </w:t>
+      </w:r>
+      <w:proofErr w:type="spellStart"/>
+      <w:r>
+        <w:t>fixes</w:t>
+      </w:r>
+      <w:proofErr w:type="spellEnd"/>
+      <w:r>
+        <w:t xml:space="preserve">. </w:t>
+      </w:r>
+      <w:proofErr w:type="spellStart"/>
+      <w:r>
+        <w:t>Changed</w:t>
+      </w:r>
+      <w:proofErr w:type="spellEnd"/>
+      <w:r>
+        <w:t xml:space="preserve"> some </w:t>
+      </w:r>
+      <w:proofErr w:type="spellStart"/>
+      <w:r>
+        <w:t>structural</w:t>
+      </w:r>
+      <w:proofErr w:type="spellEnd"/>
+      <w:r>
+        <w:t xml:space="preserve"> </w:t>
+      </w:r>
+      <w:proofErr w:type="spellStart"/>
+      <w:r>
+        <w:t>code</w:t>
+      </w:r>
+      <w:proofErr w:type="spellEnd"/>
+      <w:r>
+        <w:t xml:space="preserve"> </w:t>
+      </w:r>
+      <w:proofErr w:type="spellStart"/>
+      <w:r>
+        <w:t>dynamic</w:t>
+      </w:r>
+      <w:proofErr w:type="spellEnd"/>
+      <w:r>
+        <w:t xml:space="preserve"> for </w:t>
+      </w:r>
+      <w:proofErr w:type="spellStart"/>
+      <w:r>
+        <w:t>optimizing</w:t>
+      </w:r>
+      <w:proofErr w:type="spellEnd"/>
+      <w:r>
+        <w:t xml:space="preserve"> the game.</w:t>
+      </w:r>
     </w:p>
     <w:p>
       <w:pPr>

</xml_diff>

<commit_message>
Match fix and read me update.
</commit_message>
<xml_diff>
--- a/Assets/DevelopmentRoadMap.docx
+++ b/Assets/DevelopmentRoadMap.docx
@@ -6,357 +6,538 @@
       <w:pPr>
         <w:pStyle w:val="Balk1"/>
       </w:pPr>
-      <w:r>
-        <w:t>D</w:t>
-      </w:r>
-      <w:r>
-        <w:t>ay</w:t>
-      </w:r>
-      <w:r>
-        <w:t xml:space="preserve"> 1</w:t>
+      <w:proofErr w:type="spellStart"/>
+      <w:r>
+        <w:t>Unity</w:t>
+      </w:r>
+      <w:proofErr w:type="spellEnd"/>
+      <w:r>
+        <w:t xml:space="preserve"> </w:t>
+      </w:r>
+      <w:proofErr w:type="spellStart"/>
+      <w:r>
+        <w:t>version</w:t>
+      </w:r>
+      <w:proofErr w:type="spellEnd"/>
+      <w:r>
+        <w:t xml:space="preserve"> 2022.3.20</w:t>
       </w:r>
     </w:p>
     <w:p>
-      <w:r>
-        <w:t>Started with a game template that i used for game. İt contains level management, currency management, pooling and some other systems.</w:t>
-      </w:r>
-    </w:p>
-    <w:p>
-      <w:r>
-        <w:t xml:space="preserve">At first i layout the scene positions with dummy objects and create the sample level hierarchy. After this i started the create needed scripts for controlling all </w:t>
-      </w:r>
-      <w:proofErr w:type="spellStart"/>
-      <w:r>
-        <w:t>objets</w:t>
-      </w:r>
-      <w:proofErr w:type="spellEnd"/>
-      <w:r>
-        <w:t xml:space="preserve"> in the </w:t>
-      </w:r>
-      <w:proofErr w:type="spellStart"/>
-      <w:r>
-        <w:t>scene</w:t>
-      </w:r>
-      <w:proofErr w:type="spellEnd"/>
-      <w:r>
-        <w:t>.</w:t>
-      </w:r>
-      <w:r>
-        <w:t xml:space="preserve"> </w:t>
-      </w:r>
-      <w:r>
-        <w:t xml:space="preserve">I created an </w:t>
-      </w:r>
-      <w:proofErr w:type="spellStart"/>
-      <w:r>
-        <w:t>parent-child</w:t>
-      </w:r>
-      <w:proofErr w:type="spellEnd"/>
-      <w:r>
-        <w:t xml:space="preserve"> related script order for grid and match mechanics. </w:t>
-      </w:r>
-    </w:p>
-    <w:p>
-      <w:pPr>
-        <w:jc w:val="center"/>
-      </w:pPr>
-      <w:r>
-        <w:t>MatchGroup</w:t>
-      </w:r>
-      <w:r>
-        <w:t>.cs</w:t>
-      </w:r>
-      <w:r>
-        <w:t xml:space="preserve"> -&gt; SingleGroup</w:t>
-      </w:r>
-      <w:r>
-        <w:t>.cs</w:t>
-      </w:r>
-      <w:r>
-        <w:t xml:space="preserve"> -&gt; QueueObject</w:t>
-      </w:r>
-      <w:r>
-        <w:t>.cs</w:t>
-      </w:r>
-    </w:p>
-    <w:p>
-      <w:r>
-        <w:t xml:space="preserve">This 3 script is handling operations for object type control, match control and empty spaces check. At this point i need some drag-drop and grid position features. I use </w:t>
-      </w:r>
-      <w:r>
-        <w:t>“</w:t>
-      </w:r>
-      <w:r>
-        <w:t>Flexalon: 3D Grid Layout</w:t>
-      </w:r>
-      <w:r>
-        <w:t>”</w:t>
-      </w:r>
-      <w:r>
-        <w:t xml:space="preserve"> package for basic line grid and drag-drop movement. </w:t>
-      </w:r>
-    </w:p>
-    <w:p>
-      <w:r>
-        <w:t>Most of the match mechanic foundation is layed at this point. So i found some 3d object models and categorized them with scriptable objects so i can easly create more and set at other scripts.</w:t>
-      </w:r>
-    </w:p>
-    <w:p>
-      <w:r>
-        <w:t xml:space="preserve">Now i need some levels to test this system. So i planned the future development and created a simple semi automatic level creation tool. I used prefabs to level progression. </w:t>
-      </w:r>
-    </w:p>
-    <w:p>
       <w:pPr>
         <w:pStyle w:val="Balk1"/>
       </w:pPr>
+      <w:proofErr w:type="spellStart"/>
       <w:r>
         <w:t>D</w:t>
       </w:r>
       <w:r>
         <w:t>ay</w:t>
       </w:r>
-      <w:r>
-        <w:t xml:space="preserve"> 2</w:t>
-      </w:r>
-    </w:p>
-    <w:p>
-      <w:r>
-        <w:t xml:space="preserve">I started day with some fixes for Flexalon package. Objects are not moving the way i want so i changed some behaviors. I use flexalon package’s drag drop feature and create a system to work on drops so objects can change place at level. At this change i check front line for “all empty” and “all same” condition so i can make match pops and destroy front line place holders. Deleting the place holders automaticly trigger the Flexalon system to move objects front so there is no need for a new system here. </w:t>
-      </w:r>
-      <w:r>
-        <w:t xml:space="preserve">Because of the this movement is automated i dont have a point to change material for front lines at these stage. But i figured out i dont need it and created a shader graph that change </w:t>
-      </w:r>
-      <w:proofErr w:type="spellStart"/>
-      <w:r>
-        <w:t>color</w:t>
-      </w:r>
-      <w:proofErr w:type="spellEnd"/>
-      <w:r>
-        <w:t xml:space="preserve"> </w:t>
-      </w:r>
-      <w:proofErr w:type="spellStart"/>
-      <w:r>
-        <w:t>behind</w:t>
-      </w:r>
-      <w:proofErr w:type="spellEnd"/>
-      <w:r>
-        <w:t xml:space="preserve"> Z </w:t>
-      </w:r>
-      <w:proofErr w:type="spellStart"/>
-      <w:r>
-        <w:t>axis</w:t>
-      </w:r>
-      <w:proofErr w:type="spellEnd"/>
-      <w:r>
-        <w:t>.</w:t>
-      </w:r>
-      <w:r>
-        <w:t xml:space="preserve"> </w:t>
-      </w:r>
-      <w:r>
-        <w:t xml:space="preserve">At this </w:t>
-      </w:r>
-      <w:proofErr w:type="spellStart"/>
-      <w:r>
-        <w:t>point</w:t>
-      </w:r>
-      <w:proofErr w:type="spellEnd"/>
-      <w:r>
-        <w:t xml:space="preserve"> i have a grid system, item matching, item sorting and cascading effects for the game. So i connected end game operations and win condition. </w:t>
-      </w:r>
-    </w:p>
-    <w:p>
-      <w:pPr>
-        <w:pStyle w:val="Balk1"/>
-      </w:pPr>
-      <w:r>
-        <w:t>Day 3</w:t>
-      </w:r>
-    </w:p>
-    <w:p>
-      <w:r>
-        <w:t xml:space="preserve">Started with game lose condition. Created the ui timer and time mechanics. </w:t>
-      </w:r>
-      <w:r>
-        <w:t>Created some more objects and levels.</w:t>
-      </w:r>
-      <w:r>
-        <w:t xml:space="preserve"> Star</w:t>
-      </w:r>
-      <w:r>
-        <w:t xml:space="preserve"> collection system created with particles. C</w:t>
-      </w:r>
-      <w:r>
-        <w:t xml:space="preserve">ombo system </w:t>
-      </w:r>
-      <w:r>
-        <w:t>created. Earned star count connected to combo system. At</w:t>
-      </w:r>
-      <w:r>
-        <w:t xml:space="preserve"> dragging system i found a bug and fix it. </w:t>
-      </w:r>
-      <w:r>
-        <w:t xml:space="preserve">Some new sounds added. </w:t>
-      </w:r>
-      <w:r>
-        <w:t>Group blocking mechanic at level 5 made.</w:t>
-      </w:r>
-      <w:r>
-        <w:t xml:space="preserve"> General testing and bug fixing.</w:t>
-      </w:r>
-    </w:p>
-    <w:p>
-      <w:pPr>
-        <w:pStyle w:val="Balk1"/>
-      </w:pPr>
-      <w:r>
-        <w:t>Day 4</w:t>
-      </w:r>
-    </w:p>
-    <w:p>
-      <w:r>
-        <w:t>Draggable area expanded for easy drag. All first lines can be filled with objects and game is locking in that state. Check for</w:t>
-      </w:r>
-      <w:r>
-        <w:t xml:space="preserve"> t</w:t>
-      </w:r>
-      <w:r>
-        <w:t>his problem and lose condition added.</w:t>
-      </w:r>
-      <w:r>
-        <w:t xml:space="preserve"> </w:t>
-      </w:r>
-      <w:r>
-        <w:t xml:space="preserve">General polishing </w:t>
-      </w:r>
-      <w:r>
-        <w:t>and particle changes made.</w:t>
-      </w:r>
-      <w:r>
-        <w:t xml:space="preserve"> After this polishing stage some of the wait systems cause a false win/lose conditions. I used async delay to fix this problems.</w:t>
+      <w:proofErr w:type="spellEnd"/>
+      <w:r>
+        <w:t xml:space="preserve"> 1</w:t>
       </w:r>
       <w:bookmarkStart w:id="0" w:name="_GoBack"/>
       <w:bookmarkEnd w:id="0"/>
     </w:p>
     <w:p>
       <w:r>
-        <w:t>At</w:t>
-      </w:r>
-      <w:r>
-        <w:t xml:space="preserve"> </w:t>
-      </w:r>
-      <w:r>
-        <w:t xml:space="preserve">this stage i </w:t>
-      </w:r>
-      <w:proofErr w:type="spellStart"/>
-      <w:r>
-        <w:t>have</w:t>
-      </w:r>
-      <w:proofErr w:type="spellEnd"/>
-      <w:r>
-        <w:t xml:space="preserve"> time for </w:t>
-      </w:r>
-      <w:proofErr w:type="spellStart"/>
-      <w:r>
-        <w:t>creating</w:t>
-      </w:r>
-      <w:proofErr w:type="spellEnd"/>
-      <w:r>
-        <w:t xml:space="preserve"> </w:t>
-      </w:r>
-      <w:proofErr w:type="spellStart"/>
-      <w:r>
-        <w:t>power</w:t>
-      </w:r>
-      <w:proofErr w:type="spellEnd"/>
-      <w:r>
-        <w:t xml:space="preserve"> </w:t>
-      </w:r>
-      <w:proofErr w:type="spellStart"/>
-      <w:r>
-        <w:t>up</w:t>
-      </w:r>
-      <w:proofErr w:type="spellEnd"/>
-      <w:r>
-        <w:t xml:space="preserve"> system but </w:t>
-      </w:r>
-      <w:proofErr w:type="spellStart"/>
-      <w:r>
-        <w:t>its</w:t>
-      </w:r>
-      <w:proofErr w:type="spellEnd"/>
-      <w:r>
-        <w:t xml:space="preserve"> not </w:t>
-      </w:r>
-      <w:proofErr w:type="spellStart"/>
-      <w:r>
-        <w:t>mentioned</w:t>
-      </w:r>
-      <w:proofErr w:type="spellEnd"/>
-      <w:r>
-        <w:t xml:space="preserve"> on the </w:t>
-      </w:r>
-      <w:proofErr w:type="spellStart"/>
-      <w:r>
-        <w:t>case</w:t>
-      </w:r>
-      <w:proofErr w:type="spellEnd"/>
-      <w:r>
-        <w:t xml:space="preserve"> </w:t>
-      </w:r>
-      <w:proofErr w:type="spellStart"/>
-      <w:r>
-        <w:t>study</w:t>
-      </w:r>
-      <w:proofErr w:type="spellEnd"/>
-      <w:r>
-        <w:t xml:space="preserve"> </w:t>
-      </w:r>
-      <w:proofErr w:type="spellStart"/>
-      <w:r>
-        <w:t>document</w:t>
-      </w:r>
-      <w:proofErr w:type="spellEnd"/>
-      <w:r>
-        <w:t xml:space="preserve"> </w:t>
-      </w:r>
-      <w:proofErr w:type="spellStart"/>
-      <w:r>
-        <w:t>so</w:t>
-      </w:r>
-      <w:proofErr w:type="spellEnd"/>
-      <w:r>
-        <w:t xml:space="preserve"> i </w:t>
-      </w:r>
-      <w:proofErr w:type="spellStart"/>
-      <w:r>
-        <w:t>did</w:t>
-      </w:r>
-      <w:proofErr w:type="spellEnd"/>
-      <w:r>
-        <w:t xml:space="preserve"> not </w:t>
-      </w:r>
-      <w:proofErr w:type="spellStart"/>
-      <w:r>
-        <w:t>create</w:t>
-      </w:r>
-      <w:proofErr w:type="spellEnd"/>
-      <w:r>
-        <w:t xml:space="preserve"> the system.</w:t>
+        <w:t>Started with a game template that i used for game. İt contains level management, currency management, pooling and some other systems.</w:t>
       </w:r>
     </w:p>
     <w:p>
-      <w:pPr>
-        <w:pStyle w:val="Balk1"/>
-      </w:pPr>
-      <w:r>
-        <w:t>DAY 5</w:t>
+      <w:r>
+        <w:t xml:space="preserve">At first i layout the scene positions with dummy objects and create the sample level hierarchy. After this i started the create needed scripts </w:t>
+      </w:r>
+      <w:proofErr w:type="spellStart"/>
+      <w:r>
+        <w:t>for</w:t>
+      </w:r>
+      <w:proofErr w:type="spellEnd"/>
+      <w:r>
+        <w:t xml:space="preserve"> </w:t>
+      </w:r>
+      <w:proofErr w:type="spellStart"/>
+      <w:r>
+        <w:t>controlling</w:t>
+      </w:r>
+      <w:proofErr w:type="spellEnd"/>
+      <w:r>
+        <w:t xml:space="preserve"> </w:t>
+      </w:r>
+      <w:proofErr w:type="spellStart"/>
+      <w:r>
+        <w:t>all</w:t>
+      </w:r>
+      <w:proofErr w:type="spellEnd"/>
+      <w:r>
+        <w:t xml:space="preserve"> </w:t>
+      </w:r>
+      <w:proofErr w:type="spellStart"/>
+      <w:r>
+        <w:t>objets</w:t>
+      </w:r>
+      <w:proofErr w:type="spellEnd"/>
+      <w:r>
+        <w:t xml:space="preserve"> in </w:t>
+      </w:r>
+      <w:proofErr w:type="spellStart"/>
+      <w:r>
+        <w:t>the</w:t>
+      </w:r>
+      <w:proofErr w:type="spellEnd"/>
+      <w:r>
+        <w:t xml:space="preserve"> </w:t>
+      </w:r>
+      <w:proofErr w:type="spellStart"/>
+      <w:r>
+        <w:t>scene</w:t>
+      </w:r>
+      <w:proofErr w:type="spellEnd"/>
+      <w:r>
+        <w:t>.</w:t>
+      </w:r>
+      <w:r>
+        <w:t xml:space="preserve"> </w:t>
+      </w:r>
+      <w:r>
+        <w:t xml:space="preserve">I </w:t>
+      </w:r>
+      <w:proofErr w:type="spellStart"/>
+      <w:r>
+        <w:t>created</w:t>
+      </w:r>
+      <w:proofErr w:type="spellEnd"/>
+      <w:r>
+        <w:t xml:space="preserve"> an </w:t>
+      </w:r>
+      <w:proofErr w:type="spellStart"/>
+      <w:r>
+        <w:t>parent-child</w:t>
+      </w:r>
+      <w:proofErr w:type="spellEnd"/>
+      <w:r>
+        <w:t xml:space="preserve"> </w:t>
+      </w:r>
+      <w:proofErr w:type="spellStart"/>
+      <w:r>
+        <w:t>related</w:t>
+      </w:r>
+      <w:proofErr w:type="spellEnd"/>
+      <w:r>
+        <w:t xml:space="preserve"> </w:t>
+      </w:r>
+      <w:proofErr w:type="spellStart"/>
+      <w:r>
+        <w:t>script</w:t>
+      </w:r>
+      <w:proofErr w:type="spellEnd"/>
+      <w:r>
+        <w:t xml:space="preserve"> </w:t>
+      </w:r>
+      <w:proofErr w:type="spellStart"/>
+      <w:r>
+        <w:t>order</w:t>
+      </w:r>
+      <w:proofErr w:type="spellEnd"/>
+      <w:r>
+        <w:t xml:space="preserve"> for grid and match mechanics. </w:t>
       </w:r>
     </w:p>
     <w:p>
-      <w:r>
-        <w:t xml:space="preserve">I made </w:t>
+      <w:pPr>
+        <w:jc w:val="center"/>
+      </w:pPr>
+      <w:r>
+        <w:t>MatchGroup</w:t>
+      </w:r>
+      <w:r>
+        <w:t>.cs</w:t>
+      </w:r>
+      <w:r>
+        <w:t xml:space="preserve"> -&gt; SingleGroup</w:t>
+      </w:r>
+      <w:r>
+        <w:t>.cs</w:t>
+      </w:r>
+      <w:r>
+        <w:t xml:space="preserve"> -&gt; QueueObject</w:t>
+      </w:r>
+      <w:r>
+        <w:t>.cs</w:t>
+      </w:r>
+    </w:p>
+    <w:p>
+      <w:r>
+        <w:t xml:space="preserve">This 3 script is handling operations for object type control, match control and empty spaces check. At this point i need some drag-drop and grid position features. I use </w:t>
+      </w:r>
+      <w:r>
+        <w:t>“</w:t>
+      </w:r>
+      <w:r>
+        <w:t>Flexalon: 3D Grid Layout</w:t>
+      </w:r>
+      <w:r>
+        <w:t>”</w:t>
+      </w:r>
+      <w:r>
+        <w:t xml:space="preserve"> package for basic line grid and drag-drop movement. </w:t>
+      </w:r>
+    </w:p>
+    <w:p>
+      <w:r>
+        <w:t>Most of the match mechanic foundation is layed at this point. So i found some 3d object models and categorized them with scriptable objects so i can easly create more and set at other scripts.</w:t>
+      </w:r>
+    </w:p>
+    <w:p>
+      <w:r>
+        <w:t xml:space="preserve">Now i need some levels to test this system. So i planned the future development and created a simple semi automatic level creation tool. I used prefabs to level progression. </w:t>
+      </w:r>
+    </w:p>
+    <w:p>
+      <w:pPr>
+        <w:pStyle w:val="Balk1"/>
+      </w:pPr>
+      <w:r>
+        <w:t>D</w:t>
+      </w:r>
+      <w:r>
+        <w:t>ay</w:t>
+      </w:r>
+      <w:r>
+        <w:t xml:space="preserve"> 2</w:t>
+      </w:r>
+    </w:p>
+    <w:p>
+      <w:r>
+        <w:t xml:space="preserve">I started day with some fixes for Flexalon package. Objects are not moving the way i want so i changed some behaviors. I use flexalon package’s drag drop feature and create a system to work on drops so objects can change place at level. At this change i check front line for “all empty” and “all same” condition so i can make match pops and destroy front line place holders. Deleting the place holders automaticly trigger the Flexalon system to move objects front so there is no need for a new system here. </w:t>
+      </w:r>
+      <w:r>
+        <w:t xml:space="preserve">Because of the this movement is automated i dont have a point to change material for front lines at these stage. But i figured out i dont need it and created a shader </w:t>
+      </w:r>
+      <w:proofErr w:type="spellStart"/>
+      <w:r>
+        <w:t>graph</w:t>
+      </w:r>
+      <w:proofErr w:type="spellEnd"/>
+      <w:r>
+        <w:t xml:space="preserve"> </w:t>
+      </w:r>
+      <w:proofErr w:type="spellStart"/>
+      <w:r>
+        <w:t>that</w:t>
+      </w:r>
+      <w:proofErr w:type="spellEnd"/>
+      <w:r>
+        <w:t xml:space="preserve"> </w:t>
+      </w:r>
+      <w:proofErr w:type="spellStart"/>
+      <w:r>
+        <w:t>change</w:t>
+      </w:r>
+      <w:proofErr w:type="spellEnd"/>
+      <w:r>
+        <w:t xml:space="preserve"> </w:t>
+      </w:r>
+      <w:proofErr w:type="spellStart"/>
+      <w:r>
+        <w:t>color</w:t>
+      </w:r>
+      <w:proofErr w:type="spellEnd"/>
+      <w:r>
+        <w:t xml:space="preserve"> </w:t>
+      </w:r>
+      <w:proofErr w:type="spellStart"/>
+      <w:r>
+        <w:t>behind</w:t>
+      </w:r>
+      <w:proofErr w:type="spellEnd"/>
+      <w:r>
+        <w:t xml:space="preserve"> Z </w:t>
+      </w:r>
+      <w:proofErr w:type="spellStart"/>
+      <w:r>
+        <w:t>axis</w:t>
+      </w:r>
+      <w:proofErr w:type="spellEnd"/>
+      <w:r>
+        <w:t>.</w:t>
+      </w:r>
+      <w:r>
+        <w:t xml:space="preserve"> </w:t>
+      </w:r>
+      <w:r>
+        <w:t xml:space="preserve">At </w:t>
+      </w:r>
+      <w:proofErr w:type="spellStart"/>
+      <w:r>
+        <w:t>this</w:t>
+      </w:r>
+      <w:proofErr w:type="spellEnd"/>
+      <w:r>
+        <w:t xml:space="preserve"> </w:t>
+      </w:r>
+      <w:proofErr w:type="spellStart"/>
+      <w:r>
+        <w:t>point</w:t>
+      </w:r>
+      <w:proofErr w:type="spellEnd"/>
+      <w:r>
+        <w:t xml:space="preserve"> i </w:t>
+      </w:r>
+      <w:proofErr w:type="spellStart"/>
+      <w:r>
+        <w:t>have</w:t>
+      </w:r>
+      <w:proofErr w:type="spellEnd"/>
+      <w:r>
+        <w:t xml:space="preserve"> a grid system, item matching, item sorting and cascading effects for the game. So i connected end game operations and win condition. </w:t>
+      </w:r>
+    </w:p>
+    <w:p>
+      <w:pPr>
+        <w:pStyle w:val="Balk1"/>
+      </w:pPr>
+      <w:r>
+        <w:t>Day 3</w:t>
+      </w:r>
+    </w:p>
+    <w:p>
+      <w:r>
+        <w:t xml:space="preserve">Started with game lose condition. Created the ui timer and time mechanics. </w:t>
+      </w:r>
+      <w:r>
+        <w:t>Created some more objects and levels.</w:t>
+      </w:r>
+      <w:r>
+        <w:t xml:space="preserve"> Star</w:t>
+      </w:r>
+      <w:r>
+        <w:t xml:space="preserve"> collection system created with particles. C</w:t>
+      </w:r>
+      <w:r>
+        <w:t xml:space="preserve">ombo system </w:t>
+      </w:r>
+      <w:r>
+        <w:t>created. Earned star count connected to combo system. At</w:t>
+      </w:r>
+      <w:r>
+        <w:t xml:space="preserve"> dragging system i found a bug and fix it. </w:t>
+      </w:r>
+      <w:r>
+        <w:t xml:space="preserve">Some new sounds added. </w:t>
+      </w:r>
+      <w:r>
+        <w:t>Group blocking mechanic at level 5 made.</w:t>
+      </w:r>
+      <w:r>
+        <w:t xml:space="preserve"> General testing and bug fixing.</w:t>
+      </w:r>
+    </w:p>
+    <w:p>
+      <w:pPr>
+        <w:pStyle w:val="Balk1"/>
+      </w:pPr>
+      <w:r>
+        <w:t>Day 4</w:t>
+      </w:r>
+    </w:p>
+    <w:p>
+      <w:r>
+        <w:t>Draggable area expanded for easy drag. All first lines can be filled with objects and game is locking in that state. Check for</w:t>
+      </w:r>
+      <w:r>
+        <w:t xml:space="preserve"> t</w:t>
+      </w:r>
+      <w:r>
+        <w:t>his problem and lose condition added.</w:t>
+      </w:r>
+      <w:r>
+        <w:t xml:space="preserve"> </w:t>
+      </w:r>
+      <w:r>
+        <w:t xml:space="preserve">General polishing </w:t>
+      </w:r>
+      <w:r>
+        <w:t>and particle changes made.</w:t>
+      </w:r>
+      <w:r>
+        <w:t xml:space="preserve"> After this polishing stage some of the wait systems cause a false win/lose conditions. I used async delay to fix this problems.</w:t>
+      </w:r>
+    </w:p>
+    <w:p>
+      <w:r>
+        <w:t>At</w:t>
+      </w:r>
+      <w:r>
+        <w:t xml:space="preserve"> </w:t>
+      </w:r>
+      <w:proofErr w:type="spellStart"/>
+      <w:r>
+        <w:t>this</w:t>
+      </w:r>
+      <w:proofErr w:type="spellEnd"/>
+      <w:r>
+        <w:t xml:space="preserve"> </w:t>
+      </w:r>
+      <w:proofErr w:type="spellStart"/>
+      <w:r>
+        <w:t>stage</w:t>
+      </w:r>
+      <w:proofErr w:type="spellEnd"/>
+      <w:r>
+        <w:t xml:space="preserve"> i </w:t>
+      </w:r>
+      <w:proofErr w:type="spellStart"/>
+      <w:r>
+        <w:t>have</w:t>
+      </w:r>
+      <w:proofErr w:type="spellEnd"/>
+      <w:r>
+        <w:t xml:space="preserve"> time </w:t>
+      </w:r>
+      <w:proofErr w:type="spellStart"/>
+      <w:r>
+        <w:t>for</w:t>
+      </w:r>
+      <w:proofErr w:type="spellEnd"/>
+      <w:r>
+        <w:t xml:space="preserve"> </w:t>
+      </w:r>
+      <w:proofErr w:type="spellStart"/>
+      <w:r>
+        <w:t>creating</w:t>
+      </w:r>
+      <w:proofErr w:type="spellEnd"/>
+      <w:r>
+        <w:t xml:space="preserve"> </w:t>
+      </w:r>
+      <w:proofErr w:type="spellStart"/>
+      <w:r>
+        <w:t>power</w:t>
+      </w:r>
+      <w:proofErr w:type="spellEnd"/>
+      <w:r>
+        <w:t xml:space="preserve"> </w:t>
+      </w:r>
+      <w:proofErr w:type="spellStart"/>
+      <w:r>
+        <w:t>up</w:t>
+      </w:r>
+      <w:proofErr w:type="spellEnd"/>
+      <w:r>
+        <w:t xml:space="preserve"> </w:t>
+      </w:r>
+      <w:proofErr w:type="spellStart"/>
+      <w:r>
+        <w:t>system</w:t>
+      </w:r>
+      <w:proofErr w:type="spellEnd"/>
+      <w:r>
+        <w:t xml:space="preserve"> but </w:t>
+      </w:r>
+      <w:proofErr w:type="spellStart"/>
+      <w:r>
+        <w:t>its</w:t>
+      </w:r>
+      <w:proofErr w:type="spellEnd"/>
+      <w:r>
+        <w:t xml:space="preserve"> not </w:t>
+      </w:r>
+      <w:proofErr w:type="spellStart"/>
+      <w:r>
+        <w:t>mentioned</w:t>
+      </w:r>
+      <w:proofErr w:type="spellEnd"/>
+      <w:r>
+        <w:t xml:space="preserve"> on </w:t>
+      </w:r>
+      <w:proofErr w:type="spellStart"/>
+      <w:r>
+        <w:t>the</w:t>
+      </w:r>
+      <w:proofErr w:type="spellEnd"/>
+      <w:r>
+        <w:t xml:space="preserve"> </w:t>
+      </w:r>
+      <w:proofErr w:type="spellStart"/>
+      <w:r>
+        <w:t>case</w:t>
+      </w:r>
+      <w:proofErr w:type="spellEnd"/>
+      <w:r>
+        <w:t xml:space="preserve"> </w:t>
+      </w:r>
+      <w:proofErr w:type="spellStart"/>
+      <w:r>
+        <w:t>study</w:t>
+      </w:r>
+      <w:proofErr w:type="spellEnd"/>
+      <w:r>
+        <w:t xml:space="preserve"> </w:t>
+      </w:r>
+      <w:proofErr w:type="spellStart"/>
+      <w:r>
+        <w:t>document</w:t>
+      </w:r>
+      <w:proofErr w:type="spellEnd"/>
+      <w:r>
+        <w:t xml:space="preserve"> </w:t>
+      </w:r>
+      <w:proofErr w:type="spellStart"/>
+      <w:r>
+        <w:t>so</w:t>
+      </w:r>
+      <w:proofErr w:type="spellEnd"/>
+      <w:r>
+        <w:t xml:space="preserve"> i </w:t>
+      </w:r>
+      <w:proofErr w:type="spellStart"/>
+      <w:r>
+        <w:t>did</w:t>
+      </w:r>
+      <w:proofErr w:type="spellEnd"/>
+      <w:r>
+        <w:t xml:space="preserve"> not </w:t>
+      </w:r>
+      <w:proofErr w:type="spellStart"/>
+      <w:r>
+        <w:t>create</w:t>
+      </w:r>
+      <w:proofErr w:type="spellEnd"/>
+      <w:r>
+        <w:t xml:space="preserve"> </w:t>
+      </w:r>
+      <w:proofErr w:type="spellStart"/>
+      <w:r>
+        <w:t>the</w:t>
+      </w:r>
+      <w:proofErr w:type="spellEnd"/>
+      <w:r>
+        <w:t xml:space="preserve"> system.</w:t>
+      </w:r>
+    </w:p>
+    <w:p>
+      <w:pPr>
+        <w:pStyle w:val="Balk1"/>
+      </w:pPr>
+      <w:r>
+        <w:lastRenderedPageBreak/>
+        <w:t>DAY 5</w:t>
+      </w:r>
+    </w:p>
+    <w:p>
+      <w:r>
+        <w:t xml:space="preserve">I </w:t>
+      </w:r>
+      <w:proofErr w:type="spellStart"/>
+      <w:r>
+        <w:t>made</w:t>
+      </w:r>
+      <w:proofErr w:type="spellEnd"/>
+      <w:r>
+        <w:t xml:space="preserve"> </w:t>
       </w:r>
       <w:proofErr w:type="spellStart"/>
       <w:r>
@@ -364,7 +545,23 @@
       </w:r>
       <w:proofErr w:type="spellEnd"/>
       <w:r>
-        <w:t xml:space="preserve"> testing and </w:t>
+        <w:t xml:space="preserve"> </w:t>
+      </w:r>
+      <w:proofErr w:type="spellStart"/>
+      <w:r>
+        <w:t>testing</w:t>
+      </w:r>
+      <w:proofErr w:type="spellEnd"/>
+      <w:r>
+        <w:t xml:space="preserve"> </w:t>
+      </w:r>
+      <w:proofErr w:type="spellStart"/>
+      <w:r>
+        <w:t>and</w:t>
+      </w:r>
+      <w:proofErr w:type="spellEnd"/>
+      <w:r>
+        <w:t xml:space="preserve"> </w:t>
       </w:r>
       <w:proofErr w:type="spellStart"/>
       <w:r>
@@ -380,7 +577,15 @@
       </w:r>
       <w:proofErr w:type="spellEnd"/>
       <w:r>
-        <w:t xml:space="preserve"> some </w:t>
+        <w:t xml:space="preserve"> </w:t>
+      </w:r>
+      <w:proofErr w:type="spellStart"/>
+      <w:r>
+        <w:t>some</w:t>
+      </w:r>
+      <w:proofErr w:type="spellEnd"/>
+      <w:r>
+        <w:t xml:space="preserve"> </w:t>
       </w:r>
       <w:proofErr w:type="spellStart"/>
       <w:r>
@@ -404,7 +609,15 @@
       </w:r>
       <w:proofErr w:type="spellEnd"/>
       <w:r>
-        <w:t xml:space="preserve"> for </w:t>
+        <w:t xml:space="preserve"> </w:t>
+      </w:r>
+      <w:proofErr w:type="spellStart"/>
+      <w:r>
+        <w:t>for</w:t>
+      </w:r>
+      <w:proofErr w:type="spellEnd"/>
+      <w:r>
+        <w:t xml:space="preserve"> </w:t>
       </w:r>
       <w:proofErr w:type="spellStart"/>
       <w:r>
@@ -412,7 +625,15 @@
       </w:r>
       <w:proofErr w:type="spellEnd"/>
       <w:r>
-        <w:t xml:space="preserve"> the game.</w:t>
+        <w:t xml:space="preserve"> </w:t>
+      </w:r>
+      <w:proofErr w:type="spellStart"/>
+      <w:r>
+        <w:t>the</w:t>
+      </w:r>
+      <w:proofErr w:type="spellEnd"/>
+      <w:r>
+        <w:t xml:space="preserve"> game.</w:t>
       </w:r>
     </w:p>
     <w:p>

</xml_diff>